<commit_message>
remove unwanted code in some files
</commit_message>
<xml_diff>
--- a/Please Read This First!.docx
+++ b/Please Read This First!.docx
@@ -323,7 +323,23 @@
           <w:szCs w:val="28"/>
           <w:lang w:val="en-US"/>
         </w:rPr>
-        <w:t>: React, Redux</w:t>
+        <w:t xml:space="preserve">: </w:t>
+      </w:r>
+      <w:r>
+        <w:rPr>
+          <w:sz w:val="28"/>
+          <w:szCs w:val="28"/>
+          <w:lang w:val="en-US"/>
+        </w:rPr>
+        <w:t xml:space="preserve">HTML, CSS, JavaScript, </w:t>
+      </w:r>
+      <w:r>
+        <w:rPr>
+          <w:sz w:val="28"/>
+          <w:szCs w:val="28"/>
+          <w:lang w:val="en-US"/>
+        </w:rPr>
+        <w:t>React, Redux</w:t>
       </w:r>
       <w:r>
         <w:rPr>
@@ -722,17 +738,18 @@
         </w:rPr>
         <w:t xml:space="preserve"> (</w:t>
       </w:r>
-      <w:hyperlink r:id="rId5" w:anchor="writing-integration-tests-with-components" w:history="1">
-        <w:r>
-          <w:rPr>
-            <w:rStyle w:val="Hyperlink"/>
-            <w:sz w:val="28"/>
-            <w:szCs w:val="28"/>
-            <w:lang w:val="en-US"/>
-          </w:rPr>
-          <w:t>https://redux.js.org/usage/writing-tests#writing-integration-tests-with-components</w:t>
-        </w:r>
-      </w:hyperlink>
+      <w:r>
+        <w:rPr>
+          <w:lang w:val="en-US"/>
+        </w:rPr>
+        <w:t>the goo</w:t>
+      </w:r>
+      <w:r>
+        <w:rPr>
+          <w:lang w:val="en-US"/>
+        </w:rPr>
+        <w:t>d approach</w:t>
+      </w:r>
       <w:r>
         <w:rPr>
           <w:sz w:val="28"/>
@@ -817,15 +834,7 @@
           <w:szCs w:val="28"/>
           <w:lang w:val="en-US"/>
         </w:rPr>
-        <w:t xml:space="preserve"> for some React components in the </w:t>
-      </w:r>
-      <w:r>
-        <w:rPr>
-          <w:sz w:val="28"/>
-          <w:szCs w:val="28"/>
-          <w:lang w:val="en-US"/>
-        </w:rPr>
-        <w:t>in</w:t>
+        <w:t xml:space="preserve"> for some React components in the in</w:t>
       </w:r>
       <w:r>
         <w:rPr>
@@ -1123,6 +1132,7 @@
           <w:szCs w:val="28"/>
           <w:lang w:val="en-US"/>
         </w:rPr>
+        <w:lastRenderedPageBreak/>
         <w:t>Server (Backend)</w:t>
       </w:r>
     </w:p>
@@ -1235,6 +1245,22 @@
           <w:szCs w:val="28"/>
           <w:lang w:val="en-US"/>
         </w:rPr>
+        <w:t>JavaScript</w:t>
+      </w:r>
+      <w:r>
+        <w:rPr>
+          <w:sz w:val="28"/>
+          <w:szCs w:val="28"/>
+          <w:lang w:val="en-US"/>
+        </w:rPr>
+        <w:t xml:space="preserve">, RESTful APIs, </w:t>
+      </w:r>
+      <w:r>
+        <w:rPr>
+          <w:sz w:val="28"/>
+          <w:szCs w:val="28"/>
+          <w:lang w:val="en-US"/>
+        </w:rPr>
         <w:t>Node.js, Express</w:t>
       </w:r>
       <w:r>
@@ -1421,7 +1447,7 @@
           <w:szCs w:val="28"/>
           <w:lang w:val="en-US"/>
         </w:rPr>
-        <w:t>my</w:t>
+        <w:t>the</w:t>
       </w:r>
       <w:r>
         <w:rPr>
@@ -1447,15 +1473,15 @@
           <w:szCs w:val="28"/>
           <w:lang w:val="en-US"/>
         </w:rPr>
-        <w:t xml:space="preserve"> environment. </w:t>
-      </w:r>
-      <w:r>
-        <w:rPr>
-          <w:sz w:val="28"/>
-          <w:szCs w:val="28"/>
-          <w:lang w:val="en-US"/>
-        </w:rPr>
-        <w:t xml:space="preserve">There aren’t any </w:t>
+        <w:t>. So, there is no need to install the database locally. Also, t</w:t>
+      </w:r>
+      <w:r>
+        <w:rPr>
+          <w:sz w:val="28"/>
+          <w:szCs w:val="28"/>
+          <w:lang w:val="en-US"/>
+        </w:rPr>
+        <w:t xml:space="preserve">here aren’t any </w:t>
       </w:r>
       <w:r>
         <w:rPr>

</xml_diff>